<commit_message>
Changed location of GitHub repositories in Getting Started and Quick Start Guide documents.
</commit_message>
<xml_diff>
--- a/documentation/Getting started.docx
+++ b/documentation/Getting started.docx
@@ -412,8 +412,8 @@
         </w:sectPr>
       </w:pPr>
     </w:p>
-    <w:bookmarkStart w:id="0" w:name="_Toc535500277" w:displacedByCustomXml="next"/>
-    <w:bookmarkStart w:id="1" w:name="_Ref395180622" w:displacedByCustomXml="next"/>
+    <w:bookmarkStart w:id="0" w:name="_Ref395180622" w:displacedByCustomXml="next"/>
+    <w:bookmarkStart w:id="1" w:name="_Toc535500277" w:displacedByCustomXml="next"/>
     <w:sdt>
       <w:sdtPr>
         <w:rPr>
@@ -1375,14 +1375,14 @@
       <w:r>
         <w:t xml:space="preserve"> from </w:t>
       </w:r>
-      <w:hyperlink r:id="rId17" w:history="1">
-        <w:r>
-          <w:rPr>
-            <w:rStyle w:val="Hyperlink"/>
-          </w:rPr>
-          <w:t>https://github.com/burkmarr/tombiovis/releases</w:t>
-        </w:r>
-      </w:hyperlink>
+      <w:r>
+        <w:rPr>
+          <w:rStyle w:val="Hyperlink"/>
+        </w:rPr>
+        <w:t>https://github.com/FieldStudiesCouncil/tombiovis/releases</w:t>
+      </w:r>
+      <w:bookmarkStart w:id="4" w:name="_GoBack"/>
+      <w:bookmarkEnd w:id="4"/>
       <w:r>
         <w:t xml:space="preserve"> - download the latest ‘</w:t>
       </w:r>
@@ -1472,15 +1472,7 @@
         <w:t>will</w:t>
       </w:r>
       <w:r>
-        <w:t xml:space="preserve"> be different). If you have a look in this </w:t>
-      </w:r>
-      <w:proofErr w:type="gramStart"/>
-      <w:r>
-        <w:t>folder</w:t>
-      </w:r>
-      <w:proofErr w:type="gramEnd"/>
-      <w:r>
-        <w:t xml:space="preserve"> you will see </w:t>
+        <w:t xml:space="preserve"> be different). If you have a look in this folder you will see </w:t>
       </w:r>
       <w:r>
         <w:t>some</w:t>
@@ -1520,7 +1512,7 @@
       <w:pPr>
         <w:pStyle w:val="Heading1"/>
       </w:pPr>
-      <w:bookmarkStart w:id="4" w:name="_Toc535500280"/>
+      <w:bookmarkStart w:id="5" w:name="_Toc535500280"/>
       <w:r>
         <w:lastRenderedPageBreak/>
         <w:t xml:space="preserve">Set up your computer to run </w:t>
@@ -1531,7 +1523,7 @@
       <w:r>
         <w:t xml:space="preserve"> locally</w:t>
       </w:r>
-      <w:bookmarkEnd w:id="4"/>
+      <w:bookmarkEnd w:id="5"/>
     </w:p>
     <w:p>
       <w:r>
@@ -1564,7 +1556,7 @@
       <w:r>
         <w:t xml:space="preserve">Unless you already have it installed, go to the Node JS download page – </w:t>
       </w:r>
-      <w:hyperlink r:id="rId18" w:history="1">
+      <w:hyperlink r:id="rId17" w:history="1">
         <w:r>
           <w:rPr>
             <w:rStyle w:val="Hyperlink"/>
@@ -1894,7 +1886,7 @@
                     <pic:cNvPicPr/>
                   </pic:nvPicPr>
                   <pic:blipFill>
-                    <a:blip r:embed="rId19">
+                    <a:blip r:embed="rId18">
                       <a:extLst>
                         <a:ext uri="{28A0092B-C50C-407E-A947-70E740481C1C}">
                           <a14:useLocalDpi xmlns:a14="http://schemas.microsoft.com/office/drawing/2010/main" val="0"/>
@@ -1946,7 +1938,7 @@
                     <pic:cNvPicPr/>
                   </pic:nvPicPr>
                   <pic:blipFill>
-                    <a:blip r:embed="rId20"/>
+                    <a:blip r:embed="rId19"/>
                     <a:stretch>
                       <a:fillRect/>
                     </a:stretch>
@@ -1992,7 +1984,7 @@
       <w:pPr>
         <w:pStyle w:val="Heading1"/>
       </w:pPr>
-      <w:bookmarkStart w:id="5" w:name="_Toc535500281"/>
+      <w:bookmarkStart w:id="6" w:name="_Toc535500281"/>
       <w:r>
         <w:lastRenderedPageBreak/>
         <w:t xml:space="preserve">Run </w:t>
@@ -2000,7 +1992,7 @@
       <w:r>
         <w:t>Identikit</w:t>
       </w:r>
-      <w:bookmarkEnd w:id="5"/>
+      <w:bookmarkEnd w:id="6"/>
     </w:p>
     <w:p>
       <w:r>
@@ -2070,6 +2062,68 @@
             <wp:extent cx="5731510" cy="2244090"/>
             <wp:effectExtent l="0" t="0" r="2540" b="3810"/>
             <wp:docPr id="24" name="Picture 24"/>
+            <wp:cNvGraphicFramePr>
+              <a:graphicFrameLocks xmlns:a="http://schemas.openxmlformats.org/drawingml/2006/main" noChangeAspect="1"/>
+            </wp:cNvGraphicFramePr>
+            <a:graphic xmlns:a="http://schemas.openxmlformats.org/drawingml/2006/main">
+              <a:graphicData uri="http://schemas.openxmlformats.org/drawingml/2006/picture">
+                <pic:pic xmlns:pic="http://schemas.openxmlformats.org/drawingml/2006/picture">
+                  <pic:nvPicPr>
+                    <pic:cNvPr id="1" name=""/>
+                    <pic:cNvPicPr/>
+                  </pic:nvPicPr>
+                  <pic:blipFill>
+                    <a:blip r:embed="rId20"/>
+                    <a:stretch>
+                      <a:fillRect/>
+                    </a:stretch>
+                  </pic:blipFill>
+                  <pic:spPr>
+                    <a:xfrm>
+                      <a:off x="0" y="0"/>
+                      <a:ext cx="5731510" cy="2244090"/>
+                    </a:xfrm>
+                    <a:prstGeom prst="rect">
+                      <a:avLst/>
+                    </a:prstGeom>
+                  </pic:spPr>
+                </pic:pic>
+              </a:graphicData>
+            </a:graphic>
+          </wp:inline>
+        </w:drawing>
+      </w:r>
+    </w:p>
+    <w:p>
+      <w:r>
+        <w:t xml:space="preserve">Clicking the </w:t>
+      </w:r>
+      <w:r>
+        <w:rPr>
+          <w:rFonts w:ascii="Courier New" w:hAnsi="Courier New" w:cs="Courier New"/>
+        </w:rPr>
+        <w:t>kb/biscuits</w:t>
+      </w:r>
+      <w:r>
+        <w:t xml:space="preserve"> link </w:t>
+      </w:r>
+      <w:r>
+        <w:t xml:space="preserve">for the standard interface </w:t>
+      </w:r>
+      <w:r>
+        <w:t>starts Identikit in the Electron window.</w:t>
+      </w:r>
+    </w:p>
+    <w:p>
+      <w:r>
+        <w:rPr>
+          <w:noProof/>
+        </w:rPr>
+        <w:drawing>
+          <wp:inline distT="0" distB="0" distL="0" distR="0" wp14:anchorId="52C6CC2E" wp14:editId="3DC7BA8C">
+            <wp:extent cx="5731510" cy="3284220"/>
+            <wp:effectExtent l="0" t="0" r="2540" b="0"/>
+            <wp:docPr id="23" name="Picture 23"/>
             <wp:cNvGraphicFramePr>
               <a:graphicFrameLocks xmlns:a="http://schemas.openxmlformats.org/drawingml/2006/main" noChangeAspect="1"/>
             </wp:cNvGraphicFramePr>
@@ -2089,74 +2143,6 @@
                   <pic:spPr>
                     <a:xfrm>
                       <a:off x="0" y="0"/>
-                      <a:ext cx="5731510" cy="2244090"/>
-                    </a:xfrm>
-                    <a:prstGeom prst="rect">
-                      <a:avLst/>
-                    </a:prstGeom>
-                  </pic:spPr>
-                </pic:pic>
-              </a:graphicData>
-            </a:graphic>
-          </wp:inline>
-        </w:drawing>
-      </w:r>
-    </w:p>
-    <w:p>
-      <w:r>
-        <w:t xml:space="preserve">Clicking </w:t>
-      </w:r>
-      <w:r>
-        <w:t xml:space="preserve">the </w:t>
-      </w:r>
-      <w:r>
-        <w:rPr>
-          <w:rFonts w:ascii="Courier New" w:hAnsi="Courier New" w:cs="Courier New"/>
-        </w:rPr>
-        <w:t>kb/biscuits</w:t>
-      </w:r>
-      <w:r>
-        <w:t xml:space="preserve"> </w:t>
-      </w:r>
-      <w:r>
-        <w:t xml:space="preserve">link </w:t>
-      </w:r>
-      <w:r>
-        <w:t xml:space="preserve">for the standard interface </w:t>
-      </w:r>
-      <w:r>
-        <w:t>starts Identikit in the Electron window.</w:t>
-      </w:r>
-    </w:p>
-    <w:p>
-      <w:r>
-        <w:rPr>
-          <w:noProof/>
-        </w:rPr>
-        <w:drawing>
-          <wp:inline distT="0" distB="0" distL="0" distR="0" wp14:anchorId="52C6CC2E" wp14:editId="3DC7BA8C">
-            <wp:extent cx="5731510" cy="3284220"/>
-            <wp:effectExtent l="0" t="0" r="2540" b="0"/>
-            <wp:docPr id="23" name="Picture 23"/>
-            <wp:cNvGraphicFramePr>
-              <a:graphicFrameLocks xmlns:a="http://schemas.openxmlformats.org/drawingml/2006/main" noChangeAspect="1"/>
-            </wp:cNvGraphicFramePr>
-            <a:graphic xmlns:a="http://schemas.openxmlformats.org/drawingml/2006/main">
-              <a:graphicData uri="http://schemas.openxmlformats.org/drawingml/2006/picture">
-                <pic:pic xmlns:pic="http://schemas.openxmlformats.org/drawingml/2006/picture">
-                  <pic:nvPicPr>
-                    <pic:cNvPr id="1" name=""/>
-                    <pic:cNvPicPr/>
-                  </pic:nvPicPr>
-                  <pic:blipFill>
-                    <a:blip r:embed="rId22"/>
-                    <a:stretch>
-                      <a:fillRect/>
-                    </a:stretch>
-                  </pic:blipFill>
-                  <pic:spPr>
-                    <a:xfrm>
-                      <a:off x="0" y="0"/>
                       <a:ext cx="5731510" cy="3284220"/>
                     </a:xfrm>
                     <a:prstGeom prst="rect">
@@ -2258,7 +2244,7 @@
           <w:lang w:eastAsia="en-GB"/>
         </w:rPr>
       </w:pPr>
-      <w:bookmarkStart w:id="6" w:name="_Toc535500282"/>
+      <w:bookmarkStart w:id="7" w:name="_Toc535500282"/>
       <w:r>
         <w:rPr>
           <w:noProof/>
@@ -2281,7 +2267,7 @@
         </w:rPr>
         <w:t xml:space="preserve"> visualisation</w:t>
       </w:r>
-      <w:bookmarkEnd w:id="6"/>
+      <w:bookmarkEnd w:id="7"/>
     </w:p>
     <w:p>
       <w:pPr>
@@ -2326,7 +2312,7 @@
                     <pic:cNvPicPr/>
                   </pic:nvPicPr>
                   <pic:blipFill>
-                    <a:blip r:embed="rId23">
+                    <a:blip r:embed="rId22">
                       <a:extLst>
                         <a:ext uri="{28A0092B-C50C-407E-A947-70E740481C1C}">
                           <a14:useLocalDpi xmlns:a14="http://schemas.microsoft.com/office/drawing/2010/main" val="0"/>
@@ -3186,7 +3172,7 @@
                     <pic:cNvPicPr/>
                   </pic:nvPicPr>
                   <pic:blipFill>
-                    <a:blip r:embed="rId24">
+                    <a:blip r:embed="rId23">
                       <a:extLst>
                         <a:ext uri="{28A0092B-C50C-407E-A947-70E740481C1C}">
                           <a14:useLocalDpi xmlns:a14="http://schemas.microsoft.com/office/drawing/2010/main" val="0"/>
@@ -3419,29 +3405,20 @@
         </w:rPr>
         <w:t xml:space="preserve"> and/or look at some of the videos on this page: </w:t>
       </w:r>
-      <w:hyperlink r:id="rId25" w:history="1">
+      <w:hyperlink r:id="rId24" w:history="1">
         <w:r>
           <w:rPr>
             <w:rStyle w:val="Hyperlink"/>
             <w:i/>
           </w:rPr>
-          <w:t>https://www.fscbiodiversity.uk/fullscreen/identiki</w:t>
-        </w:r>
-        <w:r>
-          <w:rPr>
-            <w:rStyle w:val="Hyperlink"/>
-            <w:i/>
-          </w:rPr>
-          <w:t>t</w:t>
+          <w:t>https://www.fscbiodiversity.uk/fullscreen/identikit</w:t>
         </w:r>
       </w:hyperlink>
-      <w:bookmarkStart w:id="7" w:name="_GoBack"/>
-      <w:bookmarkEnd w:id="7"/>
     </w:p>
     <w:sectPr>
-      <w:headerReference w:type="even" r:id="rId26"/>
-      <w:footerReference w:type="default" r:id="rId27"/>
-      <w:headerReference w:type="first" r:id="rId28"/>
+      <w:headerReference w:type="even" r:id="rId25"/>
+      <w:footerReference w:type="default" r:id="rId26"/>
+      <w:headerReference w:type="first" r:id="rId27"/>
       <w:pgSz w:w="11906" w:h="16838"/>
       <w:pgMar w:top="1440" w:right="1440" w:bottom="1440" w:left="1440" w:header="708" w:footer="708" w:gutter="0"/>
       <w:cols w:space="708"/>
@@ -8501,7 +8478,7 @@
 </file>
 
 <file path=customXml/itemProps1.xml><?xml version="1.0" encoding="utf-8"?>
-<ds:datastoreItem xmlns:ds="http://schemas.openxmlformats.org/officeDocument/2006/customXml" ds:itemID="{D23FB913-229B-4BF8-9069-225924C7B80E}">
+<ds:datastoreItem xmlns:ds="http://schemas.openxmlformats.org/officeDocument/2006/customXml" ds:itemID="{EBBEF4A9-7F6C-4197-B004-4CA8FF84EA28}">
   <ds:schemaRefs>
     <ds:schemaRef ds:uri="http://schemas.openxmlformats.org/officeDocument/2006/bibliography"/>
   </ds:schemaRefs>

</xml_diff>